<commit_message>
diario piu piccole modifiche
</commit_message>
<xml_diff>
--- a/Progettazione/Diari/01_lupica_andrea_diario_2016-10-05.docx
+++ b/Progettazione/Diari/01_lupica_andrea_diario_2016-10-05.docx
@@ -165,15 +165,6 @@
             <w:pPr>
               <w:pStyle w:val="Nessunaspaziatura"/>
               <w:rPr>
-                <w:noProof/>
-                <w:lang w:eastAsia="it-CH"/>
-              </w:rPr>
-            </w:pPr>
-          </w:p>
-          <w:p>
-            <w:pPr>
-              <w:pStyle w:val="Nessunaspaziatura"/>
-              <w:rPr>
                 <w:b w:val="0"/>
                 <w:noProof/>
                 <w:lang w:eastAsia="it-CH"/>
@@ -230,8 +221,6 @@
                 </wp:inline>
               </w:drawing>
             </w:r>
-            <w:bookmarkStart w:id="0" w:name="_GoBack"/>
-            <w:bookmarkEnd w:id="0"/>
           </w:p>
           <w:p>
             <w:pPr>
@@ -242,6 +231,14 @@
                 <w:lang w:eastAsia="it-CH"/>
               </w:rPr>
             </w:pPr>
+            <w:r>
+              <w:rPr>
+                <w:b w:val="0"/>
+                <w:noProof/>
+                <w:lang w:eastAsia="it-CH"/>
+              </w:rPr>
+              <w:t>Dopodiché ho incominciato a implementare la parte php.</w:t>
+            </w:r>
           </w:p>
           <w:p>
             <w:pPr>
@@ -405,7 +402,7 @@
               <w:rPr>
                 <w:b w:val="0"/>
               </w:rPr>
-              <w:t>In perfetto orario poiché avevo calcolato che domani avrei iniziato con le altre pagine.</w:t>
+              <w:t>Leggermente in avanti poiché ho già iniziato a fare ciò che avrei dovuto fare domani</w:t>
             </w:r>
           </w:p>
         </w:tc>
@@ -487,8 +484,10 @@
               <w:rPr>
                 <w:b w:val="0"/>
               </w:rPr>
-              <w:t>Creare la pagina della gestione degli accessi dei docenti</w:t>
+              <w:t>Concludere la pagina.</w:t>
             </w:r>
+            <w:bookmarkStart w:id="0" w:name="_GoBack"/>
+            <w:bookmarkEnd w:id="0"/>
           </w:p>
         </w:tc>
       </w:tr>
@@ -3963,6 +3962,7 @@
     <w:rsid w:val="003B7632"/>
     <w:rsid w:val="003F5C32"/>
     <w:rsid w:val="00417A30"/>
+    <w:rsid w:val="00465B6E"/>
     <w:rsid w:val="004E2C9B"/>
     <w:rsid w:val="004E6B5D"/>
     <w:rsid w:val="004F7A60"/>
@@ -4805,7 +4805,7 @@
 </file>
 
 <file path=customXml/itemProps1.xml><?xml version="1.0" encoding="utf-8"?>
-<ds:datastoreItem xmlns:ds="http://schemas.openxmlformats.org/officeDocument/2006/customXml" ds:itemID="{0D8FC332-F131-44BC-94F0-83E8747E0057}">
+<ds:datastoreItem xmlns:ds="http://schemas.openxmlformats.org/officeDocument/2006/customXml" ds:itemID="{9C25DDC6-067C-43E8-90B7-0C386274DCF2}">
   <ds:schemaRefs>
     <ds:schemaRef ds:uri="http://schemas.openxmlformats.org/officeDocument/2006/bibliography"/>
   </ds:schemaRefs>

</xml_diff>

<commit_message>
modal e view pagina gestione accesso docenti+ diario
</commit_message>
<xml_diff>
--- a/Progettazione/Diari/01_lupica_andrea_diario_2016-10-05.docx
+++ b/Progettazione/Diari/01_lupica_andrea_diario_2016-10-05.docx
@@ -91,7 +91,12 @@
               <w:spacing w:line="360" w:lineRule="auto"/>
             </w:pPr>
             <w:r>
-              <w:t>04.10</w:t>
+              <w:t>05</w:t>
+            </w:r>
+            <w:bookmarkStart w:id="0" w:name="_GoBack"/>
+            <w:bookmarkEnd w:id="0"/>
+            <w:r>
+              <w:t>.10</w:t>
             </w:r>
             <w:r>
               <w:t>.2016</w:t>
@@ -486,8 +491,6 @@
               </w:rPr>
               <w:t>Concludere la pagina.</w:t>
             </w:r>
-            <w:bookmarkStart w:id="0" w:name="_GoBack"/>
-            <w:bookmarkEnd w:id="0"/>
           </w:p>
         </w:tc>
       </w:tr>
@@ -569,18 +572,13 @@
       <w:sdtEndPr/>
       <w:sdtContent>
         <w:r>
-          <w:t xml:space="preserve">Nome </w:t>
-        </w:r>
-        <w:proofErr w:type="gramStart"/>
-        <w:r>
-          <w:t>Progetto:</w:t>
+          <w:t>Nome Progetto:</w:t>
         </w:r>
       </w:sdtContent>
     </w:sdt>
     <w:r>
       <w:tab/>
     </w:r>
-    <w:proofErr w:type="gramEnd"/>
     <w:r>
       <w:t>MPT</w:t>
     </w:r>
@@ -3981,6 +3979,7 @@
     <w:rsid w:val="007E2877"/>
     <w:rsid w:val="00842400"/>
     <w:rsid w:val="00866671"/>
+    <w:rsid w:val="008A612D"/>
     <w:rsid w:val="008A6626"/>
     <w:rsid w:val="008B4A4C"/>
     <w:rsid w:val="00914221"/>
@@ -4805,7 +4804,7 @@
 </file>
 
 <file path=customXml/itemProps1.xml><?xml version="1.0" encoding="utf-8"?>
-<ds:datastoreItem xmlns:ds="http://schemas.openxmlformats.org/officeDocument/2006/customXml" ds:itemID="{9C25DDC6-067C-43E8-90B7-0C386274DCF2}">
+<ds:datastoreItem xmlns:ds="http://schemas.openxmlformats.org/officeDocument/2006/customXml" ds:itemID="{7D3430E5-83EA-43C3-8DDF-2EEACB9BDA0D}">
   <ds:schemaRefs>
     <ds:schemaRef ds:uri="http://schemas.openxmlformats.org/officeDocument/2006/bibliography"/>
   </ds:schemaRefs>

</xml_diff>